<commit_message>
Added another test line
</commit_message>
<xml_diff>
--- a/Extra Notes.docx
+++ b/Extra Notes.docx
@@ -40,6 +40,21 @@
           <w:u w:val="single"/>
         </w:rPr>
         <w:t>TEST!</w:t>
+      </w:r>
+    </w:p>
+    <w:p>
+      <w:pPr>
+        <w:rPr>
+          <w:b/>
+          <w:u w:val="single"/>
+        </w:rPr>
+      </w:pPr>
+      <w:r>
+        <w:rPr>
+          <w:b/>
+          <w:u w:val="single"/>
+        </w:rPr>
+        <w:t>Test 2</w:t>
       </w:r>
       <w:bookmarkStart w:id="0" w:name="_GoBack"/>
       <w:bookmarkEnd w:id="0"/>

</xml_diff>